<commit_message>
New translations Facilitators guidelines - Surface Tension.docx (French)
</commit_message>
<xml_diff>
--- a/facilitation_guides/translation/fra/Facilitators guidelines - Surface Tension.docx
+++ b/facilitation_guides/translation/fra/Facilitators guidelines - Surface Tension.docx
@@ -73,7 +73,7 @@
                 <w:rFonts w:ascii="Calibri" w:hAnsi="Calibri" w:cs="Calibri" w:eastAsia="Calibri"/>
                 <w:highlight w:val="white"/>
               </w:rPr>
-              <w:t xml:space="preserve">Video Title</w:t>
+              <w:t xml:space="preserve">Titre de la vidéo</w:t>
             </w:r>
           </w:p>
         </w:tc>
@@ -151,7 +151,7 @@
                 <w:rFonts w:ascii="Calibri" w:hAnsi="Calibri" w:cs="Calibri" w:eastAsia="Calibri"/>
                 <w:highlight w:val="white"/>
               </w:rPr>
-              <w:t>Topic</w:t>
+              <w:t>Rubrique</w:t>
             </w:r>
           </w:p>
         </w:tc>
@@ -227,7 +227,7 @@
                 <w:color w:val="00000a"/>
                 <w:highlight w:val="white"/>
               </w:rPr>
-              <w:t>Aim(s)</w:t>
+              <w:t>Objectif(s)</w:t>
             </w:r>
           </w:p>
         </w:tc>
@@ -305,7 +305,7 @@
                 <w:color w:val="00000a"/>
                 <w:highlight w:val="white"/>
               </w:rPr>
-              <w:t>Length</w:t>
+              <w:t>Durée</w:t>
             </w:r>
           </w:p>
         </w:tc>
@@ -381,7 +381,7 @@
                 <w:rFonts w:ascii="Calibri" w:hAnsi="Calibri" w:cs="Calibri" w:eastAsia="Calibri"/>
                 <w:highlight w:val="white"/>
               </w:rPr>
-              <w:t xml:space="preserve">Camp Location</w:t>
+              <w:t xml:space="preserve">Lieu du camp</w:t>
             </w:r>
           </w:p>
         </w:tc>
@@ -451,7 +451,7 @@
                 <w:color w:val="00000a"/>
                 <w:highlight w:val="white"/>
               </w:rPr>
-              <w:t>Facilitators</w:t>
+              <w:t>Animateurs</w:t>
             </w:r>
           </w:p>
         </w:tc>
@@ -519,7 +519,7 @@
                 <w:rFonts w:ascii="Calibri" w:hAnsi="Calibri" w:cs="Calibri" w:eastAsia="Calibri"/>
                 <w:highlight w:val="white"/>
               </w:rPr>
-              <w:t xml:space="preserve">N. of students</w:t>
+              <w:t xml:space="preserve">N. des étudiants</w:t>
             </w:r>
           </w:p>
         </w:tc>
@@ -657,7 +657,7 @@
                 <w:color w:val="00000a"/>
                 <w:highlight w:val="white"/>
               </w:rPr>
-              <w:t>Resources</w:t>
+              <w:t xml:space="preserve">Les ressources</w:t>
             </w:r>
           </w:p>
           <w:p>
@@ -678,7 +678,7 @@
                 <w:color w:val="00000a"/>
                 <w:highlight w:val="white"/>
               </w:rPr>
-              <w:t>needed</w:t>
+              <w:t>nécessaires</w:t>
             </w:r>
           </w:p>
         </w:tc>
@@ -756,7 +756,7 @@
                 <w:color w:val="00000a"/>
                 <w:highlight w:val="white"/>
               </w:rPr>
-              <w:t>Preparations</w:t>
+              <w:t>Préparations</w:t>
             </w:r>
           </w:p>
         </w:tc>
@@ -915,7 +915,7 @@
                 <w:color w:val="00000a"/>
                 <w:highlight w:val="white"/>
               </w:rPr>
-              <w:t xml:space="preserve">Video time</w:t>
+              <w:t xml:space="preserve">Temps de la vidéo</w:t>
             </w:r>
           </w:p>
         </w:tc>
@@ -953,7 +953,7 @@
                 <w:color w:val="00000a"/>
                 <w:highlight w:val="white"/>
               </w:rPr>
-              <w:t xml:space="preserve">What facilitator does</w:t>
+              <w:t xml:space="preserve">Ce que fait le facilitateur</w:t>
             </w:r>
           </w:p>
         </w:tc>
@@ -991,7 +991,7 @@
                 <w:color w:val="00000a"/>
                 <w:highlight w:val="white"/>
               </w:rPr>
-              <w:t xml:space="preserve">What learners do</w:t>
+              <w:t xml:space="preserve">Ce que font les apprenants</w:t>
             </w:r>
           </w:p>
         </w:tc>
@@ -1102,7 +1102,7 @@
                 <w:rFonts w:ascii="Calibri" w:hAnsi="Calibri" w:cs="Calibri" w:eastAsia="Calibri"/>
                 <w:highlight w:val="white"/>
               </w:rPr>
-              <w:t xml:space="preserve">General VMC Video Introduction</w:t>
+              <w:t xml:space="preserve">Vidéo générale introduisant le CVM</w:t>
             </w:r>
           </w:p>
         </w:tc>
@@ -1176,7 +1176,7 @@
                 <w:rFonts w:ascii="Calibri" w:hAnsi="Calibri" w:cs="Calibri" w:eastAsia="Calibri"/>
                 <w:highlight w:val="white"/>
               </w:rPr>
-              <w:t xml:space="preserve">Video Introduction</w:t>
+              <w:t xml:space="preserve">Video d'introduction</w:t>
             </w:r>
           </w:p>
         </w:tc>
@@ -1324,7 +1324,7 @@
                 <w:rFonts w:ascii="Calibri" w:hAnsi="Calibri" w:cs="Calibri" w:eastAsia="Calibri"/>
                 <w:highlight w:val="white"/>
               </w:rPr>
-              <w:t xml:space="preserve">Introduction of the first experiment</w:t>
+              <w:t xml:space="preserve">Introduction de la première expérimentation</w:t>
             </w:r>
           </w:p>
         </w:tc>
@@ -1411,7 +1411,7 @@
                 <w:color w:val="00000a"/>
                 <w:highlight w:val="white"/>
               </w:rPr>
-              <w:t xml:space="preserve">Assist the process, provoke thoughts</w:t>
+              <w:t xml:space="preserve">Faciliter le processus, susciter des pensées</w:t>
             </w:r>
           </w:p>
         </w:tc>
@@ -1698,7 +1698,7 @@
                 <w:color w:val="00000a"/>
                 <w:highlight w:val="white"/>
               </w:rPr>
-              <w:t xml:space="preserve">Assist the process, provoke thoughts</w:t>
+              <w:t xml:space="preserve">Faciliter le processus, susciter des pensées</w:t>
             </w:r>
           </w:p>
         </w:tc>

</xml_diff>